<commit_message>
Did more work on spiral, added into enviroment details
</commit_message>
<xml_diff>
--- a/Evolutionary.docx
+++ b/Evolutionary.docx
@@ -43,6 +43,45 @@
           <w:lang w:val="en-US"/>
         </w:rPr>
       </w:pPr>
+      <w:r>
+        <w:rPr>
+          <w:lang w:val="en-US"/>
+        </w:rPr>
+        <w:t>Early Identification of potential risk areas</w:t>
+      </w:r>
+    </w:p>
+    <w:p>
+      <w:pPr>
+        <w:rPr>
+          <w:lang w:val="en-US"/>
+        </w:rPr>
+      </w:pPr>
+      <w:r>
+        <w:rPr>
+          <w:lang w:val="en-US"/>
+        </w:rPr>
+        <w:t>Design and change and evolve with each iteration</w:t>
+      </w:r>
+    </w:p>
+    <w:p>
+      <w:pPr>
+        <w:rPr>
+          <w:lang w:val="en-US"/>
+        </w:rPr>
+      </w:pPr>
+      <w:r>
+        <w:rPr>
+          <w:lang w:val="en-US"/>
+        </w:rPr>
+        <w:t>Cost is assessed often, which leads to better planning</w:t>
+      </w:r>
+    </w:p>
+    <w:p>
+      <w:pPr>
+        <w:rPr>
+          <w:lang w:val="en-US"/>
+        </w:rPr>
+      </w:pPr>
     </w:p>
     <w:p>
       <w:pPr>
@@ -73,6 +112,32 @@
     </w:p>
     <w:p>
       <w:pPr>
+        <w:rPr>
+          <w:lang w:val="en-US"/>
+        </w:rPr>
+      </w:pPr>
+      <w:r>
+        <w:rPr>
+          <w:lang w:val="en-US"/>
+        </w:rPr>
+        <w:t>Spiral can possibly continue indefinitely</w:t>
+      </w:r>
+    </w:p>
+    <w:p>
+      <w:pPr>
+        <w:rPr>
+          <w:lang w:val="en-US"/>
+        </w:rPr>
+      </w:pPr>
+      <w:r>
+        <w:rPr>
+          <w:lang w:val="en-US"/>
+        </w:rPr>
+        <w:t xml:space="preserve">It is complex, more steps than other models </w:t>
+      </w:r>
+    </w:p>
+    <w:p>
+      <w:pPr>
         <w:pStyle w:val="Heading2"/>
         <w:rPr>
           <w:lang w:val="en-US"/>
@@ -91,38 +156,103 @@
           <w:lang w:val="en-US"/>
         </w:rPr>
       </w:pPr>
-    </w:p>
-    <w:p>
-      <w:pPr>
-        <w:pStyle w:val="Heading2"/>
-        <w:rPr>
-          <w:lang w:val="en-US"/>
-        </w:rPr>
-      </w:pPr>
-      <w:r>
-        <w:rPr>
-          <w:lang w:val="en-US"/>
-        </w:rPr>
-        <w:t>Critical Factors</w:t>
-      </w:r>
-    </w:p>
-    <w:p>
-      <w:pPr>
-        <w:pStyle w:val="Heading2"/>
-        <w:rPr>
-          <w:lang w:val="en-US"/>
-        </w:rPr>
-      </w:pPr>
-    </w:p>
-    <w:p>
-      <w:pPr>
-        <w:pStyle w:val="Heading2"/>
-        <w:rPr>
-          <w:lang w:val="en-US"/>
-        </w:rPr>
-      </w:pPr>
+      <w:r>
+        <w:rPr>
+          <w:lang w:val="en-US"/>
+        </w:rPr>
+        <w:t>Not really suited for smaller projects, as there is a lot of time and money spent on risk analysis.</w:t>
+      </w:r>
+    </w:p>
+    <w:p>
+      <w:pPr>
+        <w:rPr>
+          <w:lang w:val="en-US"/>
+        </w:rPr>
+      </w:pPr>
+      <w:r>
+        <w:rPr>
+          <w:lang w:val="en-US"/>
+        </w:rPr>
+        <w:t>When requirements are vague and complex</w:t>
+      </w:r>
+    </w:p>
+    <w:p>
+      <w:pPr>
+        <w:rPr>
+          <w:lang w:val="en-US"/>
+        </w:rPr>
+      </w:pPr>
+      <w:r>
+        <w:rPr>
+          <w:lang w:val="en-US"/>
+        </w:rPr>
+        <w:t>When time is not an issue</w:t>
+      </w:r>
+    </w:p>
+    <w:p>
+      <w:pPr>
+        <w:rPr>
+          <w:lang w:val="en-US"/>
+        </w:rPr>
+      </w:pPr>
+      <w:r>
+        <w:rPr>
+          <w:lang w:val="en-US"/>
+        </w:rPr>
+        <w:t>Suited for high budget large projects</w:t>
+      </w:r>
+    </w:p>
+    <w:p>
+      <w:pPr>
+        <w:rPr>
+          <w:lang w:val="en-US"/>
+        </w:rPr>
+      </w:pPr>
+      <w:r>
+        <w:rPr>
+          <w:lang w:val="en-US"/>
+        </w:rPr>
+        <w:t>When the company doesn’t have a lot of experience in the domain, it’s</w:t>
+      </w:r>
       <w:bookmarkStart w:id="0" w:name="_GoBack"/>
       <w:bookmarkEnd w:id="0"/>
+      <w:r>
+        <w:rPr>
+          <w:lang w:val="en-US"/>
+        </w:rPr>
+        <w:t xml:space="preserve"> good to use spiral modeling to calculate risks.</w:t>
+      </w:r>
+    </w:p>
+    <w:p>
+      <w:pPr>
+        <w:pStyle w:val="Heading2"/>
+        <w:rPr>
+          <w:lang w:val="en-US"/>
+        </w:rPr>
+      </w:pPr>
+      <w:r>
+        <w:rPr>
+          <w:lang w:val="en-US"/>
+        </w:rPr>
+        <w:lastRenderedPageBreak/>
+        <w:t>Critical Factors</w:t>
+      </w:r>
+    </w:p>
+    <w:p>
+      <w:pPr>
+        <w:pStyle w:val="Heading2"/>
+        <w:rPr>
+          <w:lang w:val="en-US"/>
+        </w:rPr>
+      </w:pPr>
+    </w:p>
+    <w:p>
+      <w:pPr>
+        <w:pStyle w:val="Heading2"/>
+        <w:rPr>
+          <w:lang w:val="en-US"/>
+        </w:rPr>
+      </w:pPr>
       <w:r>
         <w:rPr>
           <w:lang w:val="en-US"/>

</xml_diff>

<commit_message>
Started evolutionary added a picture
</commit_message>
<xml_diff>
--- a/Evolutionary.docx
+++ b/Evolutionary.docx
@@ -13,18 +13,11 @@
         <w:rPr>
           <w:lang w:val="en-US"/>
         </w:rPr>
-        <w:t>Spiral</w:t>
+        <w:t>Evolutionary</w:t>
       </w:r>
     </w:p>
     <w:p>
       <w:pPr>
-        <w:rPr>
-          <w:lang w:val="en-US"/>
-        </w:rPr>
-      </w:pPr>
-    </w:p>
-    <w:p>
-      <w:pPr>
         <w:pStyle w:val="Heading2"/>
         <w:rPr>
           <w:lang w:val="en-US"/>
@@ -34,46 +27,7 @@
         <w:rPr>
           <w:lang w:val="en-US"/>
         </w:rPr>
-        <w:t>Strengths</w:t>
-      </w:r>
-    </w:p>
-    <w:p>
-      <w:pPr>
-        <w:rPr>
-          <w:lang w:val="en-US"/>
-        </w:rPr>
-      </w:pPr>
-      <w:r>
-        <w:rPr>
-          <w:lang w:val="en-US"/>
-        </w:rPr>
-        <w:t>Early Identification of potential risk areas</w:t>
-      </w:r>
-    </w:p>
-    <w:p>
-      <w:pPr>
-        <w:rPr>
-          <w:lang w:val="en-US"/>
-        </w:rPr>
-      </w:pPr>
-      <w:r>
-        <w:rPr>
-          <w:lang w:val="en-US"/>
-        </w:rPr>
-        <w:t>Design and change and evolve with each iteration</w:t>
-      </w:r>
-    </w:p>
-    <w:p>
-      <w:pPr>
-        <w:rPr>
-          <w:lang w:val="en-US"/>
-        </w:rPr>
-      </w:pPr>
-      <w:r>
-        <w:rPr>
-          <w:lang w:val="en-US"/>
-        </w:rPr>
-        <w:t>Cost is assessed often, which leads to better planning</w:t>
+        <w:t>Strength</w:t>
       </w:r>
     </w:p>
     <w:p>
@@ -103,38 +57,6 @@
           <w:lang w:val="en-US"/>
         </w:rPr>
       </w:pPr>
-      <w:r>
-        <w:rPr>
-          <w:lang w:val="en-US"/>
-        </w:rPr>
-        <w:t>Risk driven, highly depends on the risk analysis phase</w:t>
-      </w:r>
-    </w:p>
-    <w:p>
-      <w:pPr>
-        <w:rPr>
-          <w:lang w:val="en-US"/>
-        </w:rPr>
-      </w:pPr>
-      <w:r>
-        <w:rPr>
-          <w:lang w:val="en-US"/>
-        </w:rPr>
-        <w:t>Spiral can possibly continue indefinitely</w:t>
-      </w:r>
-    </w:p>
-    <w:p>
-      <w:pPr>
-        <w:rPr>
-          <w:lang w:val="en-US"/>
-        </w:rPr>
-      </w:pPr>
-      <w:r>
-        <w:rPr>
-          <w:lang w:val="en-US"/>
-        </w:rPr>
-        <w:t xml:space="preserve">It is complex, more steps than other models </w:t>
-      </w:r>
     </w:p>
     <w:p>
       <w:pPr>
@@ -156,91 +78,23 @@
           <w:lang w:val="en-US"/>
         </w:rPr>
       </w:pPr>
+    </w:p>
+    <w:p>
+      <w:pPr>
+        <w:pStyle w:val="Heading2"/>
+        <w:rPr>
+          <w:lang w:val="en-US"/>
+        </w:rPr>
+      </w:pPr>
       <w:r>
         <w:rPr>
           <w:lang w:val="en-US"/>
         </w:rPr>
-        <w:t>Not really suited for smaller projects, as there is a lot of time and money spent on risk analysis.</w:t>
-      </w:r>
-    </w:p>
-    <w:p>
-      <w:pPr>
-        <w:rPr>
-          <w:lang w:val="en-US"/>
-        </w:rPr>
-      </w:pPr>
-      <w:r>
-        <w:rPr>
-          <w:lang w:val="en-US"/>
-        </w:rPr>
-        <w:t>When requirements are vague and complex</w:t>
-      </w:r>
-    </w:p>
-    <w:p>
-      <w:pPr>
-        <w:rPr>
-          <w:lang w:val="en-US"/>
-        </w:rPr>
-      </w:pPr>
-      <w:r>
-        <w:rPr>
-          <w:lang w:val="en-US"/>
-        </w:rPr>
-        <w:t>When time is not an issue</w:t>
-      </w:r>
-    </w:p>
-    <w:p>
-      <w:pPr>
-        <w:rPr>
-          <w:lang w:val="en-US"/>
-        </w:rPr>
-      </w:pPr>
-      <w:r>
-        <w:rPr>
-          <w:lang w:val="en-US"/>
-        </w:rPr>
-        <w:t>Suited for high budget large projects</w:t>
-      </w:r>
-    </w:p>
-    <w:p>
-      <w:pPr>
-        <w:rPr>
-          <w:lang w:val="en-US"/>
-        </w:rPr>
-      </w:pPr>
-      <w:r>
-        <w:rPr>
-          <w:lang w:val="en-US"/>
-        </w:rPr>
-        <w:t>When the company doesn’t have a lot of experience in the domain, it’s</w:t>
-      </w:r>
-      <w:bookmarkStart w:id="0" w:name="_GoBack"/>
-      <w:bookmarkEnd w:id="0"/>
-      <w:r>
-        <w:rPr>
-          <w:lang w:val="en-US"/>
-        </w:rPr>
-        <w:t xml:space="preserve"> good to use spiral modeling to calculate risks.</w:t>
-      </w:r>
-    </w:p>
-    <w:p>
-      <w:pPr>
-        <w:pStyle w:val="Heading2"/>
-        <w:rPr>
-          <w:lang w:val="en-US"/>
-        </w:rPr>
-      </w:pPr>
-      <w:r>
-        <w:rPr>
-          <w:lang w:val="en-US"/>
-        </w:rPr>
-        <w:lastRenderedPageBreak/>
         <w:t>Critical Factors</w:t>
       </w:r>
     </w:p>
     <w:p>
       <w:pPr>
-        <w:pStyle w:val="Heading2"/>
         <w:rPr>
           <w:lang w:val="en-US"/>
         </w:rPr>
@@ -262,11 +116,11 @@
     </w:p>
     <w:p>
       <w:pPr>
-        <w:pStyle w:val="Heading2"/>
-        <w:rPr>
-          <w:lang w:val="en-US"/>
-        </w:rPr>
-      </w:pPr>
+        <w:rPr>
+          <w:lang w:val="en-US"/>
+        </w:rPr>
+      </w:pPr>
+      <w:bookmarkStart w:id="0" w:name="_GoBack"/>
       <w:r>
         <w:rPr>
           <w:noProof/>
@@ -274,8 +128,8 @@
         </w:rPr>
         <w:drawing>
           <wp:inline distT="0" distB="0" distL="0" distR="0">
-            <wp:extent cx="5731510" cy="4608830"/>
-            <wp:effectExtent l="0" t="0" r="2540" b="1270"/>
+            <wp:extent cx="5731510" cy="3383915"/>
+            <wp:effectExtent l="0" t="0" r="2540" b="6985"/>
             <wp:docPr id="1" name="Picture 1"/>
             <wp:cNvGraphicFramePr>
               <a:graphicFrameLocks xmlns:a="http://schemas.openxmlformats.org/drawingml/2006/main" noChangeAspect="1"/>
@@ -284,7 +138,7 @@
               <a:graphicData uri="http://schemas.openxmlformats.org/drawingml/2006/picture">
                 <pic:pic xmlns:pic="http://schemas.openxmlformats.org/drawingml/2006/picture">
                   <pic:nvPicPr>
-                    <pic:cNvPr id="1" name="SpiralDiagram.png"/>
+                    <pic:cNvPr id="1" name="iterativeEvolutionaryModel.png"/>
                     <pic:cNvPicPr/>
                   </pic:nvPicPr>
                   <pic:blipFill>
@@ -302,7 +156,7 @@
                   <pic:spPr>
                     <a:xfrm>
                       <a:off x="0" y="0"/>
-                      <a:ext cx="5731510" cy="4608830"/>
+                      <a:ext cx="5731510" cy="3383915"/>
                     </a:xfrm>
                     <a:prstGeom prst="rect">
                       <a:avLst/>
@@ -314,6 +168,7 @@
           </wp:inline>
         </w:drawing>
       </w:r>
+      <w:bookmarkEnd w:id="0"/>
     </w:p>
     <w:sectPr>
       <w:pgSz w:w="11906" w:h="16838"/>
@@ -726,7 +581,7 @@
     <w:link w:val="Heading1Char"/>
     <w:uiPriority w:val="9"/>
     <w:qFormat/>
-    <w:rsid w:val="00925876"/>
+    <w:rsid w:val="00DF0894"/>
     <w:pPr>
       <w:keepNext/>
       <w:keepLines/>
@@ -748,7 +603,7 @@
     <w:uiPriority w:val="9"/>
     <w:unhideWhenUsed/>
     <w:qFormat/>
-    <w:rsid w:val="00925876"/>
+    <w:rsid w:val="00DF0894"/>
     <w:pPr>
       <w:keepNext/>
       <w:keepLines/>
@@ -789,30 +644,30 @@
     <w:semiHidden/>
     <w:unhideWhenUsed/>
   </w:style>
+  <w:style w:type="character" w:customStyle="1" w:styleId="Heading2Char">
+    <w:name w:val="Heading 2 Char"/>
+    <w:basedOn w:val="DefaultParagraphFont"/>
+    <w:link w:val="Heading2"/>
+    <w:uiPriority w:val="9"/>
+    <w:rsid w:val="00DF0894"/>
+    <w:rPr>
+      <w:rFonts w:asciiTheme="majorHAnsi" w:eastAsiaTheme="majorEastAsia" w:hAnsiTheme="majorHAnsi" w:cstheme="majorBidi"/>
+      <w:color w:val="2E74B5" w:themeColor="accent1" w:themeShade="BF"/>
+      <w:sz w:val="26"/>
+      <w:szCs w:val="26"/>
+    </w:rPr>
+  </w:style>
   <w:style w:type="character" w:customStyle="1" w:styleId="Heading1Char">
     <w:name w:val="Heading 1 Char"/>
     <w:basedOn w:val="DefaultParagraphFont"/>
     <w:link w:val="Heading1"/>
     <w:uiPriority w:val="9"/>
-    <w:rsid w:val="00925876"/>
+    <w:rsid w:val="00DF0894"/>
     <w:rPr>
       <w:rFonts w:asciiTheme="majorHAnsi" w:eastAsiaTheme="majorEastAsia" w:hAnsiTheme="majorHAnsi" w:cstheme="majorBidi"/>
       <w:color w:val="2E74B5" w:themeColor="accent1" w:themeShade="BF"/>
       <w:sz w:val="32"/>
       <w:szCs w:val="32"/>
-    </w:rPr>
-  </w:style>
-  <w:style w:type="character" w:customStyle="1" w:styleId="Heading2Char">
-    <w:name w:val="Heading 2 Char"/>
-    <w:basedOn w:val="DefaultParagraphFont"/>
-    <w:link w:val="Heading2"/>
-    <w:uiPriority w:val="9"/>
-    <w:rsid w:val="00925876"/>
-    <w:rPr>
-      <w:rFonts w:asciiTheme="majorHAnsi" w:eastAsiaTheme="majorEastAsia" w:hAnsiTheme="majorHAnsi" w:cstheme="majorBidi"/>
-      <w:color w:val="2E74B5" w:themeColor="accent1" w:themeShade="BF"/>
-      <w:sz w:val="26"/>
-      <w:szCs w:val="26"/>
     </w:rPr>
   </w:style>
 </w:styles>

</xml_diff>

<commit_message>
Final edits for the day
</commit_message>
<xml_diff>
--- a/Evolutionary.docx
+++ b/Evolutionary.docx
@@ -4,6 +4,14 @@
   <w:body>
     <w:p>
       <w:pPr>
+        <w:pStyle w:val="NoSpacing"/>
+      </w:pPr>
+      <w:r>
+        <w:t>Time and materials</w:t>
+      </w:r>
+    </w:p>
+    <w:p>
+      <w:pPr>
         <w:pStyle w:val="Heading1"/>
         <w:rPr>
           <w:lang w:val="en-US"/>
@@ -40,6 +48,25 @@
         <w:rPr>
           <w:lang w:val="en-US"/>
         </w:rPr>
+        <w:t xml:space="preserve">Address uncertainty and </w:t>
+      </w:r>
+      <w:r>
+        <w:rPr>
+          <w:lang w:val="en-US"/>
+        </w:rPr>
+        <w:t>unknowns</w:t>
+      </w:r>
+    </w:p>
+    <w:p>
+      <w:pPr>
+        <w:rPr>
+          <w:lang w:val="en-US"/>
+        </w:rPr>
+      </w:pPr>
+      <w:r>
+        <w:rPr>
+          <w:lang w:val="en-US"/>
+        </w:rPr>
         <w:t>Project can change with the customers’ needs</w:t>
       </w:r>
     </w:p>
@@ -106,6 +133,19 @@
         <w:rPr>
           <w:lang w:val="en-US"/>
         </w:rPr>
+        <w:t>Cannot predict deliverables or costs or dates</w:t>
+      </w:r>
+    </w:p>
+    <w:p>
+      <w:pPr>
+        <w:rPr>
+          <w:lang w:val="en-US"/>
+        </w:rPr>
+      </w:pPr>
+      <w:r>
+        <w:rPr>
+          <w:lang w:val="en-US"/>
+        </w:rPr>
         <w:t>Can take up a lot of company resources</w:t>
       </w:r>
     </w:p>
@@ -159,16 +199,44 @@
         <w:rPr>
           <w:lang w:val="en-US"/>
         </w:rPr>
-        <w:t>Due to the need of user feedback throughout</w:t>
+        <w:t xml:space="preserve">Due to the need of user feedback throughout the project, features may take a long time to implement resulting in feature creep </w:t>
+      </w:r>
+    </w:p>
+    <w:p>
+      <w:pPr>
+        <w:pStyle w:val="Heading2"/>
+        <w:rPr>
+          <w:lang w:val="en-US"/>
+        </w:rPr>
+      </w:pPr>
+      <w:r>
+        <w:rPr>
+          <w:lang w:val="en-US"/>
+        </w:rPr>
+        <w:t>Environment</w:t>
+      </w:r>
+    </w:p>
+    <w:p>
+      <w:pPr>
+        <w:rPr>
+          <w:lang w:val="en-US"/>
+        </w:rPr>
+      </w:pPr>
+      <w:r>
+        <w:rPr>
+          <w:lang w:val="en-US"/>
+        </w:rPr>
+        <w:t xml:space="preserve">Requirements(partially) Unknown </w:t>
       </w:r>
       <w:bookmarkStart w:id="0" w:name="_GoBack"/>
       <w:bookmarkEnd w:id="0"/>
-      <w:r>
-        <w:rPr>
-          <w:lang w:val="en-US"/>
-        </w:rPr>
-        <w:t xml:space="preserve"> the project, features may take a long time to implement resulting in feature creep </w:t>
-      </w:r>
+    </w:p>
+    <w:p>
+      <w:pPr>
+        <w:rPr>
+          <w:lang w:val="en-US"/>
+        </w:rPr>
+      </w:pPr>
     </w:p>
     <w:p>
       <w:pPr>
@@ -181,7 +249,7 @@
         <w:rPr>
           <w:lang w:val="en-US"/>
         </w:rPr>
-        <w:t>Environment</w:t>
+        <w:t>Critical Factors</w:t>
       </w:r>
     </w:p>
     <w:p>
@@ -202,27 +270,7 @@
         <w:rPr>
           <w:lang w:val="en-US"/>
         </w:rPr>
-        <w:t>Critical Factors</w:t>
-      </w:r>
-    </w:p>
-    <w:p>
-      <w:pPr>
-        <w:rPr>
-          <w:lang w:val="en-US"/>
-        </w:rPr>
-      </w:pPr>
-    </w:p>
-    <w:p>
-      <w:pPr>
-        <w:pStyle w:val="Heading2"/>
-        <w:rPr>
-          <w:lang w:val="en-US"/>
-        </w:rPr>
-      </w:pPr>
-      <w:r>
-        <w:rPr>
-          <w:lang w:val="en-US"/>
-        </w:rPr>
+        <w:lastRenderedPageBreak/>
         <w:t>Image</w:t>
       </w:r>
     </w:p>
@@ -780,6 +828,15 @@
       <w:szCs w:val="32"/>
     </w:rPr>
   </w:style>
+  <w:style w:type="paragraph" w:styleId="NoSpacing">
+    <w:name w:val="No Spacing"/>
+    <w:uiPriority w:val="1"/>
+    <w:qFormat/>
+    <w:rsid w:val="00D40689"/>
+    <w:pPr>
+      <w:spacing w:after="0" w:line="240" w:lineRule="auto"/>
+    </w:pPr>
+  </w:style>
 </w:styles>
 </file>
 

</xml_diff>